<commit_message>
added homework for MA202
</commit_message>
<xml_diff>
--- a/projects/SE325/SE325-PZ01-DušanStanković-3611.docx
+++ b/projects/SE325/SE325-PZ01-DušanStanković-3611.docx
@@ -1059,8 +1059,6 @@
           <w:r>
             <w:fldChar w:fldCharType="end"/>
           </w:r>
-          <w:bookmarkStart w:id="42" w:name="_GoBack"/>
-          <w:bookmarkEnd w:id="42"/>
         </w:p>
         <w:p>
           <w:pPr>
@@ -2066,8 +2064,6 @@
     <w:p/>
     <w:p/>
     <w:p/>
-    <w:p/>
-    <w:p/>
     <w:p>
       <w:pPr>
         <w:pStyle w:val="2"/>
@@ -2210,15 +2206,18 @@
       </w:pPr>
     </w:p>
     <w:p/>
-    <w:p/>
-    <w:p/>
-    <w:p/>
     <w:p>
       <w:pPr>
         <w:pStyle w:val="2"/>
         <w:ind w:left="720"/>
       </w:pPr>
       <w:bookmarkStart w:id="2" w:name="_Toc142553614"/>
+    </w:p>
+    <w:p>
+      <w:pPr>
+        <w:pStyle w:val="2"/>
+        <w:ind w:left="720"/>
+      </w:pPr>
       <w:r>
         <w:t>Lista uspešnosti projekta (Project Success Chart)</w:t>
       </w:r>
@@ -3013,6 +3012,7 @@
           <w:ilvl w:val="3"/>
           <w:numId w:val="3"/>
         </w:numPr>
+        <w:ind w:left="2600" w:leftChars="0" w:firstLineChars="0"/>
       </w:pPr>
       <w:r>
         <w:t xml:space="preserve">Planiranje </w:t>
@@ -3025,6 +3025,7 @@
           <w:ilvl w:val="3"/>
           <w:numId w:val="3"/>
         </w:numPr>
+        <w:ind w:left="2600" w:leftChars="0" w:firstLineChars="0"/>
       </w:pPr>
       <w:r>
         <w:t>Implementacija</w:t>
@@ -3037,6 +3038,7 @@
           <w:ilvl w:val="3"/>
           <w:numId w:val="3"/>
         </w:numPr>
+        <w:ind w:left="2600" w:leftChars="0" w:firstLineChars="0"/>
       </w:pPr>
       <w:r>
         <w:t>Testiranje</w:t>
@@ -3049,6 +3051,7 @@
           <w:ilvl w:val="3"/>
           <w:numId w:val="3"/>
         </w:numPr>
+        <w:ind w:left="2600" w:leftChars="0" w:firstLineChars="0"/>
       </w:pPr>
       <w:r>
         <w:t>Validacija</w:t>
@@ -3061,6 +3064,7 @@
           <w:ilvl w:val="3"/>
           <w:numId w:val="3"/>
         </w:numPr>
+        <w:ind w:left="2600" w:leftChars="0" w:firstLineChars="0"/>
       </w:pPr>
       <w:r>
         <w:t>Produkcija</w:t>
@@ -3073,6 +3077,7 @@
           <w:ilvl w:val="3"/>
           <w:numId w:val="3"/>
         </w:numPr>
+        <w:ind w:left="2600" w:leftChars="0" w:firstLineChars="0"/>
       </w:pPr>
       <w:r>
         <w:t>Održavanje</w:t>
@@ -3457,40 +3462,13 @@
           <w:ilvl w:val="0"/>
           <w:numId w:val="9"/>
         </w:numPr>
+        <w:rPr>
+          <w:sz w:val="24"/>
+        </w:rPr>
       </w:pPr>
       <w:r>
         <w:t>Dodavanje  novih funkcionalnosti</w:t>
       </w:r>
-    </w:p>
-    <w:p>
-      <w:pPr>
-        <w:tabs>
-          <w:tab w:val="left" w:pos="6144"/>
-        </w:tabs>
-        <w:rPr>
-          <w:sz w:val="24"/>
-        </w:rPr>
-      </w:pPr>
-    </w:p>
-    <w:p>
-      <w:pPr>
-        <w:tabs>
-          <w:tab w:val="left" w:pos="6144"/>
-        </w:tabs>
-        <w:rPr>
-          <w:sz w:val="24"/>
-        </w:rPr>
-      </w:pPr>
-    </w:p>
-    <w:p>
-      <w:pPr>
-        <w:tabs>
-          <w:tab w:val="left" w:pos="6144"/>
-        </w:tabs>
-        <w:rPr>
-          <w:sz w:val="24"/>
-        </w:rPr>
-      </w:pPr>
     </w:p>
     <w:p>
       <w:pPr>
@@ -4280,17 +4258,6 @@
         </w:rPr>
         <w:t>Nina Nikolić – tester</w:t>
       </w:r>
-    </w:p>
-    <w:p>
-      <w:pPr>
-        <w:tabs>
-          <w:tab w:val="left" w:pos="3276"/>
-        </w:tabs>
-        <w:rPr>
-          <w:sz w:val="24"/>
-          <w:szCs w:val="20"/>
-        </w:rPr>
-      </w:pPr>
     </w:p>
     <w:tbl>
       <w:tblPr>
@@ -4330,12 +4297,6 @@
             <w:insideH w:val="single" w:color="FFFFFF" w:themeColor="background1" w:sz="4" w:space="0"/>
             <w:insideV w:val="single" w:color="FFFFFF" w:themeColor="background1" w:sz="4" w:space="0"/>
           </w:tblBorders>
-          <w:tblCellMar>
-            <w:top w:w="0" w:type="dxa"/>
-            <w:left w:w="108" w:type="dxa"/>
-            <w:bottom w:w="0" w:type="dxa"/>
-            <w:right w:w="108" w:type="dxa"/>
-          </w:tblCellMar>
         </w:tblPrEx>
         <w:tc>
           <w:tcPr>
@@ -4604,12 +4565,6 @@
             <w:insideH w:val="single" w:color="FFFFFF" w:themeColor="background1" w:sz="4" w:space="0"/>
             <w:insideV w:val="single" w:color="FFFFFF" w:themeColor="background1" w:sz="4" w:space="0"/>
           </w:tblBorders>
-          <w:tblCellMar>
-            <w:top w:w="0" w:type="dxa"/>
-            <w:left w:w="108" w:type="dxa"/>
-            <w:bottom w:w="0" w:type="dxa"/>
-            <w:right w:w="108" w:type="dxa"/>
-          </w:tblCellMar>
         </w:tblPrEx>
         <w:tc>
           <w:tcPr>
@@ -4815,12 +4770,6 @@
             <w:insideH w:val="single" w:color="FFFFFF" w:themeColor="background1" w:sz="4" w:space="0"/>
             <w:insideV w:val="single" w:color="FFFFFF" w:themeColor="background1" w:sz="4" w:space="0"/>
           </w:tblBorders>
-          <w:tblCellMar>
-            <w:top w:w="0" w:type="dxa"/>
-            <w:left w:w="108" w:type="dxa"/>
-            <w:bottom w:w="0" w:type="dxa"/>
-            <w:right w:w="108" w:type="dxa"/>
-          </w:tblCellMar>
         </w:tblPrEx>
         <w:tc>
           <w:tcPr>
@@ -5003,12 +4952,6 @@
             <w:insideH w:val="single" w:color="FFFFFF" w:themeColor="background1" w:sz="4" w:space="0"/>
             <w:insideV w:val="single" w:color="FFFFFF" w:themeColor="background1" w:sz="4" w:space="0"/>
           </w:tblBorders>
-          <w:tblCellMar>
-            <w:top w:w="0" w:type="dxa"/>
-            <w:left w:w="108" w:type="dxa"/>
-            <w:bottom w:w="0" w:type="dxa"/>
-            <w:right w:w="108" w:type="dxa"/>
-          </w:tblCellMar>
         </w:tblPrEx>
         <w:tc>
           <w:tcPr>
@@ -5190,12 +5133,6 @@
             <w:insideH w:val="single" w:color="FFFFFF" w:themeColor="background1" w:sz="4" w:space="0"/>
             <w:insideV w:val="single" w:color="FFFFFF" w:themeColor="background1" w:sz="4" w:space="0"/>
           </w:tblBorders>
-          <w:tblCellMar>
-            <w:top w:w="0" w:type="dxa"/>
-            <w:left w:w="108" w:type="dxa"/>
-            <w:bottom w:w="0" w:type="dxa"/>
-            <w:right w:w="108" w:type="dxa"/>
-          </w:tblCellMar>
         </w:tblPrEx>
         <w:tc>
           <w:tcPr>
@@ -5387,12 +5324,6 @@
             <w:insideH w:val="single" w:color="FFFFFF" w:themeColor="background1" w:sz="4" w:space="0"/>
             <w:insideV w:val="single" w:color="FFFFFF" w:themeColor="background1" w:sz="4" w:space="0"/>
           </w:tblBorders>
-          <w:tblCellMar>
-            <w:top w:w="0" w:type="dxa"/>
-            <w:left w:w="108" w:type="dxa"/>
-            <w:bottom w:w="0" w:type="dxa"/>
-            <w:right w:w="108" w:type="dxa"/>
-          </w:tblCellMar>
         </w:tblPrEx>
         <w:tc>
           <w:tcPr>
@@ -5574,12 +5505,6 @@
             <w:insideH w:val="single" w:color="FFFFFF" w:themeColor="background1" w:sz="4" w:space="0"/>
             <w:insideV w:val="single" w:color="FFFFFF" w:themeColor="background1" w:sz="4" w:space="0"/>
           </w:tblBorders>
-          <w:tblCellMar>
-            <w:top w:w="0" w:type="dxa"/>
-            <w:left w:w="108" w:type="dxa"/>
-            <w:bottom w:w="0" w:type="dxa"/>
-            <w:right w:w="108" w:type="dxa"/>
-          </w:tblCellMar>
         </w:tblPrEx>
         <w:tc>
           <w:tcPr>
@@ -5753,12 +5678,6 @@
             <w:insideH w:val="single" w:color="FFFFFF" w:themeColor="background1" w:sz="4" w:space="0"/>
             <w:insideV w:val="single" w:color="FFFFFF" w:themeColor="background1" w:sz="4" w:space="0"/>
           </w:tblBorders>
-          <w:tblCellMar>
-            <w:top w:w="0" w:type="dxa"/>
-            <w:left w:w="108" w:type="dxa"/>
-            <w:bottom w:w="0" w:type="dxa"/>
-            <w:right w:w="108" w:type="dxa"/>
-          </w:tblCellMar>
         </w:tblPrEx>
         <w:tc>
           <w:tcPr>
@@ -5940,12 +5859,6 @@
             <w:insideH w:val="single" w:color="FFFFFF" w:themeColor="background1" w:sz="4" w:space="0"/>
             <w:insideV w:val="single" w:color="FFFFFF" w:themeColor="background1" w:sz="4" w:space="0"/>
           </w:tblBorders>
-          <w:tblCellMar>
-            <w:top w:w="0" w:type="dxa"/>
-            <w:left w:w="108" w:type="dxa"/>
-            <w:bottom w:w="0" w:type="dxa"/>
-            <w:right w:w="108" w:type="dxa"/>
-          </w:tblCellMar>
         </w:tblPrEx>
         <w:tc>
           <w:tcPr>
@@ -6137,12 +6050,6 @@
             <w:insideH w:val="single" w:color="FFFFFF" w:themeColor="background1" w:sz="4" w:space="0"/>
             <w:insideV w:val="single" w:color="FFFFFF" w:themeColor="background1" w:sz="4" w:space="0"/>
           </w:tblBorders>
-          <w:tblCellMar>
-            <w:top w:w="0" w:type="dxa"/>
-            <w:left w:w="108" w:type="dxa"/>
-            <w:bottom w:w="0" w:type="dxa"/>
-            <w:right w:w="108" w:type="dxa"/>
-          </w:tblCellMar>
         </w:tblPrEx>
         <w:tc>
           <w:tcPr>
@@ -6324,12 +6231,6 @@
             <w:insideH w:val="single" w:color="FFFFFF" w:themeColor="background1" w:sz="4" w:space="0"/>
             <w:insideV w:val="single" w:color="FFFFFF" w:themeColor="background1" w:sz="4" w:space="0"/>
           </w:tblBorders>
-          <w:tblCellMar>
-            <w:top w:w="0" w:type="dxa"/>
-            <w:left w:w="108" w:type="dxa"/>
-            <w:bottom w:w="0" w:type="dxa"/>
-            <w:right w:w="108" w:type="dxa"/>
-          </w:tblCellMar>
         </w:tblPrEx>
         <w:tc>
           <w:tcPr>
@@ -6511,12 +6412,6 @@
             <w:insideH w:val="single" w:color="FFFFFF" w:themeColor="background1" w:sz="4" w:space="0"/>
             <w:insideV w:val="single" w:color="FFFFFF" w:themeColor="background1" w:sz="4" w:space="0"/>
           </w:tblBorders>
-          <w:tblCellMar>
-            <w:top w:w="0" w:type="dxa"/>
-            <w:left w:w="108" w:type="dxa"/>
-            <w:bottom w:w="0" w:type="dxa"/>
-            <w:right w:w="108" w:type="dxa"/>
-          </w:tblCellMar>
         </w:tblPrEx>
         <w:tc>
           <w:tcPr>
@@ -6708,12 +6603,6 @@
             <w:insideH w:val="single" w:color="FFFFFF" w:themeColor="background1" w:sz="4" w:space="0"/>
             <w:insideV w:val="single" w:color="FFFFFF" w:themeColor="background1" w:sz="4" w:space="0"/>
           </w:tblBorders>
-          <w:tblCellMar>
-            <w:top w:w="0" w:type="dxa"/>
-            <w:left w:w="108" w:type="dxa"/>
-            <w:bottom w:w="0" w:type="dxa"/>
-            <w:right w:w="108" w:type="dxa"/>
-          </w:tblCellMar>
         </w:tblPrEx>
         <w:tc>
           <w:tcPr>
@@ -6905,12 +6794,6 @@
             <w:insideH w:val="single" w:color="FFFFFF" w:themeColor="background1" w:sz="4" w:space="0"/>
             <w:insideV w:val="single" w:color="FFFFFF" w:themeColor="background1" w:sz="4" w:space="0"/>
           </w:tblBorders>
-          <w:tblCellMar>
-            <w:top w:w="0" w:type="dxa"/>
-            <w:left w:w="108" w:type="dxa"/>
-            <w:bottom w:w="0" w:type="dxa"/>
-            <w:right w:w="108" w:type="dxa"/>
-          </w:tblCellMar>
         </w:tblPrEx>
         <w:tc>
           <w:tcPr>
@@ -7111,12 +6994,6 @@
             <w:insideH w:val="single" w:color="FFFFFF" w:themeColor="background1" w:sz="4" w:space="0"/>
             <w:insideV w:val="single" w:color="FFFFFF" w:themeColor="background1" w:sz="4" w:space="0"/>
           </w:tblBorders>
-          <w:tblCellMar>
-            <w:top w:w="0" w:type="dxa"/>
-            <w:left w:w="108" w:type="dxa"/>
-            <w:bottom w:w="0" w:type="dxa"/>
-            <w:right w:w="108" w:type="dxa"/>
-          </w:tblCellMar>
         </w:tblPrEx>
         <w:tc>
           <w:tcPr>
@@ -7298,12 +7175,6 @@
             <w:insideH w:val="single" w:color="FFFFFF" w:themeColor="background1" w:sz="4" w:space="0"/>
             <w:insideV w:val="single" w:color="FFFFFF" w:themeColor="background1" w:sz="4" w:space="0"/>
           </w:tblBorders>
-          <w:tblCellMar>
-            <w:top w:w="0" w:type="dxa"/>
-            <w:left w:w="108" w:type="dxa"/>
-            <w:bottom w:w="0" w:type="dxa"/>
-            <w:right w:w="108" w:type="dxa"/>
-          </w:tblCellMar>
         </w:tblPrEx>
         <w:tc>
           <w:tcPr>
@@ -7494,12 +7365,6 @@
             <w:insideH w:val="single" w:color="FFFFFF" w:themeColor="background1" w:sz="4" w:space="0"/>
             <w:insideV w:val="single" w:color="FFFFFF" w:themeColor="background1" w:sz="4" w:space="0"/>
           </w:tblBorders>
-          <w:tblCellMar>
-            <w:top w:w="0" w:type="dxa"/>
-            <w:left w:w="108" w:type="dxa"/>
-            <w:bottom w:w="0" w:type="dxa"/>
-            <w:right w:w="108" w:type="dxa"/>
-          </w:tblCellMar>
         </w:tblPrEx>
         <w:tc>
           <w:tcPr>
@@ -7709,12 +7574,6 @@
             <w:insideH w:val="single" w:color="FFFFFF" w:themeColor="background1" w:sz="4" w:space="0"/>
             <w:insideV w:val="single" w:color="FFFFFF" w:themeColor="background1" w:sz="4" w:space="0"/>
           </w:tblBorders>
-          <w:tblCellMar>
-            <w:top w:w="0" w:type="dxa"/>
-            <w:left w:w="108" w:type="dxa"/>
-            <w:bottom w:w="0" w:type="dxa"/>
-            <w:right w:w="108" w:type="dxa"/>
-          </w:tblCellMar>
         </w:tblPrEx>
         <w:tc>
           <w:tcPr>
@@ -7896,12 +7755,6 @@
             <w:insideH w:val="single" w:color="FFFFFF" w:themeColor="background1" w:sz="4" w:space="0"/>
             <w:insideV w:val="single" w:color="FFFFFF" w:themeColor="background1" w:sz="4" w:space="0"/>
           </w:tblBorders>
-          <w:tblCellMar>
-            <w:top w:w="0" w:type="dxa"/>
-            <w:left w:w="108" w:type="dxa"/>
-            <w:bottom w:w="0" w:type="dxa"/>
-            <w:right w:w="108" w:type="dxa"/>
-          </w:tblCellMar>
         </w:tblPrEx>
         <w:tc>
           <w:tcPr>
@@ -8133,8 +7986,8 @@
       <w:r>
         <w:tab/>
       </w:r>
-      <w:bookmarkStart w:id="16" w:name="_Toc44197789"/>
-      <w:bookmarkStart w:id="17" w:name="_Toc142553624"/>
+      <w:bookmarkStart w:id="16" w:name="_Toc142553624"/>
+      <w:bookmarkStart w:id="17" w:name="_Toc44197789"/>
       <w:r>
         <w:rPr>
           <w:sz w:val="28"/>
@@ -8170,6 +8023,11 @@
         <w:t>Lista rokova igra ključnu ulogu u uspešnom razvoju manjih projekata. Posebno je značajna kad su u pitanju vremenski aspekti projekta. Ova lista nam pruža informacije o tome koliko vremena optimistično, najverovatnije, pesimistično i stvarno zahteva izvršenje određenih zadataka. Optimistična procena nam daje uvid u željeni vremenski okvir za izvršenje zadatka, najverovatnije nam pruža realističnu ocenu vremena potrebnog za izvršenje zadatka, pesimistična procena uzima u obzir najnepovoljniji scenario, dok nam stvarno vreme govori koliko je zaista vremena bilo potrebno da se zadatak dovrši.</w:t>
       </w:r>
     </w:p>
+    <w:p/>
+    <w:p/>
+    <w:p/>
+    <w:p/>
+    <w:p/>
     <w:p/>
     <w:p>
       <w:pPr>
@@ -12005,8 +11863,8 @@
         </w:rPr>
         <w:tab/>
       </w:r>
-      <w:bookmarkStart w:id="22" w:name="_Toc142553627"/>
-      <w:bookmarkStart w:id="23" w:name="_Toc44206610"/>
+      <w:bookmarkStart w:id="22" w:name="_Toc44206610"/>
+      <w:bookmarkStart w:id="23" w:name="_Toc142553627"/>
       <w:r>
         <w:rPr>
           <w:sz w:val="28"/>
@@ -12629,8 +12487,8 @@
         </w:rPr>
         <w:drawing>
           <wp:inline distT="0" distB="0" distL="0" distR="0">
-            <wp:extent cx="3590925" cy="9027160"/>
-            <wp:effectExtent l="0" t="0" r="9525" b="2540"/>
+            <wp:extent cx="3138170" cy="7893685"/>
+            <wp:effectExtent l="0" t="0" r="5080" b="12065"/>
             <wp:docPr id="2" name="Picture 2"/>
             <wp:cNvGraphicFramePr>
               <a:graphicFrameLocks xmlns:a="http://schemas.openxmlformats.org/drawingml/2006/main" noChangeAspect="1"/>
@@ -12659,7 +12517,7 @@
                   <pic:spPr>
                     <a:xfrm>
                       <a:off x="0" y="0"/>
-                      <a:ext cx="3590925" cy="9027160"/>
+                      <a:ext cx="3138170" cy="7893685"/>
                     </a:xfrm>
                     <a:prstGeom prst="rect">
                       <a:avLst/>
@@ -12719,7 +12577,7 @@
       <w:bookmarkStart w:id="26" w:name="_Toc142553629"/>
       <w:bookmarkStart w:id="27" w:name="_Toc44206583"/>
       <w:r>
-        <w:t>Gantov dijagram raspored poslova (Grantt chart schedule)</w:t>
+        <w:t>Gantov dijagram raspored poslova (Gantt chart schedule)</w:t>
       </w:r>
       <w:bookmarkEnd w:id="26"/>
       <w:bookmarkEnd w:id="27"/>
@@ -12738,8 +12596,8 @@
       <w:r>
         <w:tab/>
       </w:r>
-      <w:bookmarkStart w:id="28" w:name="_Toc142553630"/>
-      <w:bookmarkStart w:id="29" w:name="_Toc44206584"/>
+      <w:bookmarkStart w:id="28" w:name="_Toc44206584"/>
+      <w:bookmarkStart w:id="29" w:name="_Toc142553630"/>
       <w:r>
         <w:rPr>
           <w:sz w:val="28"/>
@@ -12853,7 +12711,7 @@
         <w:rPr>
           <w:sz w:val="28"/>
         </w:rPr>
-        <w:t>Primena gantovog dijagrama rasporeda poslova (Grantt chart schedule)</w:t>
+        <w:t>Primena gantovog dijagrama rasporeda poslova (Gantt chart schedule)</w:t>
       </w:r>
       <w:bookmarkEnd w:id="30"/>
       <w:bookmarkEnd w:id="31"/>
@@ -13857,8 +13715,8 @@
           <w:tab w:val="left" w:pos="6975"/>
         </w:tabs>
       </w:pPr>
-      <w:bookmarkStart w:id="32" w:name="_Toc142553632"/>
-      <w:bookmarkStart w:id="33" w:name="_Toc44198295"/>
+      <w:bookmarkStart w:id="32" w:name="_Toc44198295"/>
+      <w:bookmarkStart w:id="33" w:name="_Toc142553632"/>
       <w:r>
         <w:t>Lista budžeta projekta (Project Budget Chart)</w:t>
       </w:r>
@@ -13892,8 +13750,8 @@
       <w:r>
         <w:tab/>
       </w:r>
-      <w:bookmarkStart w:id="34" w:name="_Toc44198296"/>
-      <w:bookmarkStart w:id="35" w:name="_Toc142553633"/>
+      <w:bookmarkStart w:id="34" w:name="_Toc142553633"/>
+      <w:bookmarkStart w:id="35" w:name="_Toc44198296"/>
       <w:r>
         <w:t>Teoretska postavka</w:t>
       </w:r>
@@ -14020,12 +13878,6 @@
             <w:insideH w:val="single" w:color="FFFFFF" w:themeColor="background1" w:sz="4" w:space="0"/>
             <w:insideV w:val="single" w:color="FFFFFF" w:themeColor="background1" w:sz="4" w:space="0"/>
           </w:tblBorders>
-          <w:tblCellMar>
-            <w:top w:w="0" w:type="dxa"/>
-            <w:left w:w="108" w:type="dxa"/>
-            <w:bottom w:w="0" w:type="dxa"/>
-            <w:right w:w="108" w:type="dxa"/>
-          </w:tblCellMar>
         </w:tblPrEx>
         <w:tc>
           <w:tcPr>
@@ -14294,12 +14146,6 @@
             <w:insideH w:val="single" w:color="FFFFFF" w:themeColor="background1" w:sz="4" w:space="0"/>
             <w:insideV w:val="single" w:color="FFFFFF" w:themeColor="background1" w:sz="4" w:space="0"/>
           </w:tblBorders>
-          <w:tblCellMar>
-            <w:top w:w="0" w:type="dxa"/>
-            <w:left w:w="108" w:type="dxa"/>
-            <w:bottom w:w="0" w:type="dxa"/>
-            <w:right w:w="108" w:type="dxa"/>
-          </w:tblCellMar>
         </w:tblPrEx>
         <w:tc>
           <w:tcPr>
@@ -14496,12 +14342,6 @@
             <w:insideH w:val="single" w:color="FFFFFF" w:themeColor="background1" w:sz="4" w:space="0"/>
             <w:insideV w:val="single" w:color="FFFFFF" w:themeColor="background1" w:sz="4" w:space="0"/>
           </w:tblBorders>
-          <w:tblCellMar>
-            <w:top w:w="0" w:type="dxa"/>
-            <w:left w:w="108" w:type="dxa"/>
-            <w:bottom w:w="0" w:type="dxa"/>
-            <w:right w:w="108" w:type="dxa"/>
-          </w:tblCellMar>
         </w:tblPrEx>
         <w:tc>
           <w:tcPr>
@@ -14675,12 +14515,6 @@
             <w:insideH w:val="single" w:color="FFFFFF" w:themeColor="background1" w:sz="4" w:space="0"/>
             <w:insideV w:val="single" w:color="FFFFFF" w:themeColor="background1" w:sz="4" w:space="0"/>
           </w:tblBorders>
-          <w:tblCellMar>
-            <w:top w:w="0" w:type="dxa"/>
-            <w:left w:w="108" w:type="dxa"/>
-            <w:bottom w:w="0" w:type="dxa"/>
-            <w:right w:w="108" w:type="dxa"/>
-          </w:tblCellMar>
         </w:tblPrEx>
         <w:tc>
           <w:tcPr>
@@ -14853,12 +14687,6 @@
             <w:insideH w:val="single" w:color="FFFFFF" w:themeColor="background1" w:sz="4" w:space="0"/>
             <w:insideV w:val="single" w:color="FFFFFF" w:themeColor="background1" w:sz="4" w:space="0"/>
           </w:tblBorders>
-          <w:tblCellMar>
-            <w:top w:w="0" w:type="dxa"/>
-            <w:left w:w="108" w:type="dxa"/>
-            <w:bottom w:w="0" w:type="dxa"/>
-            <w:right w:w="108" w:type="dxa"/>
-          </w:tblCellMar>
         </w:tblPrEx>
         <w:tc>
           <w:tcPr>
@@ -15031,12 +14859,6 @@
             <w:insideH w:val="single" w:color="FFFFFF" w:themeColor="background1" w:sz="4" w:space="0"/>
             <w:insideV w:val="single" w:color="FFFFFF" w:themeColor="background1" w:sz="4" w:space="0"/>
           </w:tblBorders>
-          <w:tblCellMar>
-            <w:top w:w="0" w:type="dxa"/>
-            <w:left w:w="108" w:type="dxa"/>
-            <w:bottom w:w="0" w:type="dxa"/>
-            <w:right w:w="108" w:type="dxa"/>
-          </w:tblCellMar>
         </w:tblPrEx>
         <w:tc>
           <w:tcPr>
@@ -15209,12 +15031,6 @@
             <w:insideH w:val="single" w:color="FFFFFF" w:themeColor="background1" w:sz="4" w:space="0"/>
             <w:insideV w:val="single" w:color="FFFFFF" w:themeColor="background1" w:sz="4" w:space="0"/>
           </w:tblBorders>
-          <w:tblCellMar>
-            <w:top w:w="0" w:type="dxa"/>
-            <w:left w:w="108" w:type="dxa"/>
-            <w:bottom w:w="0" w:type="dxa"/>
-            <w:right w:w="108" w:type="dxa"/>
-          </w:tblCellMar>
         </w:tblPrEx>
         <w:tc>
           <w:tcPr>
@@ -18041,12 +17857,6 @@
             <w:insideH w:val="single" w:color="FFFFFF" w:themeColor="background1" w:sz="4" w:space="0"/>
             <w:insideV w:val="single" w:color="FFFFFF" w:themeColor="background1" w:sz="4" w:space="0"/>
           </w:tblBorders>
-          <w:tblCellMar>
-            <w:top w:w="0" w:type="dxa"/>
-            <w:left w:w="108" w:type="dxa"/>
-            <w:bottom w:w="0" w:type="dxa"/>
-            <w:right w:w="108" w:type="dxa"/>
-          </w:tblCellMar>
         </w:tblPrEx>
         <w:tc>
           <w:tcPr>
@@ -19123,12 +18933,6 @@
             <w:insideH w:val="single" w:color="FFFFFF" w:themeColor="background1" w:sz="4" w:space="0"/>
             <w:insideV w:val="single" w:color="FFFFFF" w:themeColor="background1" w:sz="4" w:space="0"/>
           </w:tblBorders>
-          <w:tblCellMar>
-            <w:top w:w="0" w:type="dxa"/>
-            <w:left w:w="108" w:type="dxa"/>
-            <w:bottom w:w="0" w:type="dxa"/>
-            <w:right w:w="108" w:type="dxa"/>
-          </w:tblCellMar>
         </w:tblPrEx>
         <w:trPr>
           <w:trHeight w:val="800" w:hRule="atLeast"/>
@@ -19838,12 +19642,6 @@
             <w:insideH w:val="single" w:color="FFFFFF" w:themeColor="background1" w:sz="4" w:space="0"/>
             <w:insideV w:val="single" w:color="FFFFFF" w:themeColor="background1" w:sz="4" w:space="0"/>
           </w:tblBorders>
-          <w:tblCellMar>
-            <w:top w:w="0" w:type="dxa"/>
-            <w:left w:w="108" w:type="dxa"/>
-            <w:bottom w:w="0" w:type="dxa"/>
-            <w:right w:w="108" w:type="dxa"/>
-          </w:tblCellMar>
         </w:tblPrEx>
         <w:tc>
           <w:tcPr>
@@ -20550,12 +20348,6 @@
             <w:insideH w:val="single" w:color="FFFFFF" w:themeColor="background1" w:sz="4" w:space="0"/>
             <w:insideV w:val="single" w:color="FFFFFF" w:themeColor="background1" w:sz="4" w:space="0"/>
           </w:tblBorders>
-          <w:tblCellMar>
-            <w:top w:w="0" w:type="dxa"/>
-            <w:left w:w="108" w:type="dxa"/>
-            <w:bottom w:w="0" w:type="dxa"/>
-            <w:right w:w="108" w:type="dxa"/>
-          </w:tblCellMar>
         </w:tblPrEx>
         <w:tc>
           <w:tcPr>
@@ -21262,12 +21054,6 @@
             <w:insideH w:val="single" w:color="FFFFFF" w:themeColor="background1" w:sz="4" w:space="0"/>
             <w:insideV w:val="single" w:color="FFFFFF" w:themeColor="background1" w:sz="4" w:space="0"/>
           </w:tblBorders>
-          <w:tblCellMar>
-            <w:top w:w="0" w:type="dxa"/>
-            <w:left w:w="108" w:type="dxa"/>
-            <w:bottom w:w="0" w:type="dxa"/>
-            <w:right w:w="108" w:type="dxa"/>
-          </w:tblCellMar>
         </w:tblPrEx>
         <w:tc>
           <w:tcPr>
@@ -21512,147 +21298,6 @@
         <w:t>: 11550+1485 = 13035</w:t>
       </w:r>
     </w:p>
-    <w:p/>
-    <w:p>
-      <w:pPr>
-        <w:rPr>
-          <w:b/>
-        </w:rPr>
-      </w:pPr>
-    </w:p>
-    <w:p>
-      <w:pPr>
-        <w:rPr>
-          <w:b/>
-        </w:rPr>
-      </w:pPr>
-    </w:p>
-    <w:p>
-      <w:pPr>
-        <w:rPr>
-          <w:b/>
-        </w:rPr>
-      </w:pPr>
-    </w:p>
-    <w:p>
-      <w:pPr>
-        <w:rPr>
-          <w:b/>
-        </w:rPr>
-      </w:pPr>
-    </w:p>
-    <w:p>
-      <w:pPr>
-        <w:rPr>
-          <w:b/>
-        </w:rPr>
-      </w:pPr>
-    </w:p>
-    <w:p>
-      <w:pPr>
-        <w:rPr>
-          <w:b/>
-        </w:rPr>
-      </w:pPr>
-    </w:p>
-    <w:p>
-      <w:pPr>
-        <w:rPr>
-          <w:b/>
-        </w:rPr>
-      </w:pPr>
-    </w:p>
-    <w:p>
-      <w:pPr>
-        <w:rPr>
-          <w:b/>
-        </w:rPr>
-      </w:pPr>
-    </w:p>
-    <w:p>
-      <w:pPr>
-        <w:rPr>
-          <w:b/>
-        </w:rPr>
-      </w:pPr>
-    </w:p>
-    <w:p>
-      <w:pPr>
-        <w:rPr>
-          <w:b/>
-        </w:rPr>
-      </w:pPr>
-    </w:p>
-    <w:p>
-      <w:pPr>
-        <w:rPr>
-          <w:b/>
-        </w:rPr>
-      </w:pPr>
-    </w:p>
-    <w:p>
-      <w:pPr>
-        <w:rPr>
-          <w:b/>
-        </w:rPr>
-      </w:pPr>
-    </w:p>
-    <w:p>
-      <w:pPr>
-        <w:rPr>
-          <w:b/>
-        </w:rPr>
-      </w:pPr>
-    </w:p>
-    <w:p>
-      <w:pPr>
-        <w:rPr>
-          <w:b/>
-        </w:rPr>
-      </w:pPr>
-    </w:p>
-    <w:p>
-      <w:pPr>
-        <w:rPr>
-          <w:b/>
-        </w:rPr>
-      </w:pPr>
-    </w:p>
-    <w:p>
-      <w:pPr>
-        <w:rPr>
-          <w:b/>
-        </w:rPr>
-      </w:pPr>
-    </w:p>
-    <w:p>
-      <w:pPr>
-        <w:rPr>
-          <w:b/>
-        </w:rPr>
-      </w:pPr>
-    </w:p>
-    <w:p>
-      <w:pPr>
-        <w:rPr>
-          <w:b/>
-        </w:rPr>
-      </w:pPr>
-    </w:p>
-    <w:p>
-      <w:pPr>
-        <w:rPr>
-          <w:b/>
-        </w:rPr>
-      </w:pPr>
-    </w:p>
-    <w:p>
-      <w:pPr>
-        <w:rPr>
-          <w:b/>
-        </w:rPr>
-      </w:pPr>
-    </w:p>
     <w:p>
       <w:pPr>
         <w:pStyle w:val="2"/>
@@ -21936,13 +21581,8 @@
           <w:rStyle w:val="9"/>
         </w:rPr>
       </w:pPr>
-    </w:p>
-    <w:p>
-      <w:pPr>
-        <w:rPr>
-          <w:rStyle w:val="9"/>
-        </w:rPr>
-      </w:pPr>
+      <w:bookmarkStart w:id="42" w:name="_GoBack"/>
+      <w:bookmarkEnd w:id="42"/>
     </w:p>
     <w:p>
       <w:pPr>
@@ -21951,8 +21591,8 @@
       <w:r>
         <w:tab/>
       </w:r>
-      <w:bookmarkStart w:id="40" w:name="_Toc44198299"/>
-      <w:bookmarkStart w:id="41" w:name="_Toc142553636"/>
+      <w:bookmarkStart w:id="40" w:name="_Toc142553636"/>
+      <w:bookmarkStart w:id="41" w:name="_Toc44198299"/>
       <w:r>
         <w:t>Literatura</w:t>
       </w:r>
@@ -22562,7 +22202,7 @@
       <w:lvlText w:val="%4."/>
       <w:lvlJc w:val="left"/>
       <w:pPr>
-        <w:ind w:left="3960" w:hanging="360"/>
+        <w:ind w:left="2600" w:hanging="360"/>
       </w:pPr>
     </w:lvl>
     <w:lvl w:ilvl="4" w:tentative="0">
@@ -23760,6 +23400,7 @@
     <w:name w:val="Header Char"/>
     <w:basedOn w:val="4"/>
     <w:link w:val="7"/>
+    <w:qFormat/>
     <w:uiPriority w:val="99"/>
     <w:rPr>
       <w:rFonts w:ascii="Calibri" w:hAnsi="Calibri" w:eastAsia="Calibri" w:cs="Times New Roman"/>
@@ -23780,6 +23421,7 @@
   <w:style w:type="table" w:customStyle="1" w:styleId="19">
     <w:name w:val="Grid Table 5 Dark Accent 2"/>
     <w:basedOn w:val="5"/>
+    <w:qFormat/>
     <w:uiPriority w:val="50"/>
     <w:pPr>
       <w:spacing w:after="0" w:line="240" w:lineRule="auto"/>
@@ -23903,6 +23545,7 @@
   <w:style w:type="table" w:customStyle="1" w:styleId="20">
     <w:name w:val="Grid Table 5 Dark Accent 6"/>
     <w:basedOn w:val="5"/>
+    <w:qFormat/>
     <w:uiPriority w:val="50"/>
     <w:pPr>
       <w:spacing w:after="0" w:line="240" w:lineRule="auto"/>

</xml_diff>